<commit_message>
Flexbox Layout problem solved
</commit_message>
<xml_diff>
--- a/Flexbox/06.Flexbox-Exercise.docx
+++ b/Flexbox/06.Flexbox-Exercise.docx
@@ -4,7 +4,7 @@
   <w:body>
     <w:p>
       <w:pPr>
-        <w:pStyle w:val="Heading1"/>
+        <w:pStyle w:val="1"/>
         <w:jc w:val="center"/>
         <w:rPr>
           <w:bCs/>
@@ -34,39 +34,39 @@
       <w:hyperlink r:id="rId8" w:history="1">
         <w:r>
           <w:rPr>
-            <w:rStyle w:val="Hyperlink"/>
+            <w:rStyle w:val="a9"/>
           </w:rPr>
           <w:t>"</w:t>
         </w:r>
         <w:r>
           <w:rPr>
-            <w:rStyle w:val="Hyperlink"/>
+            <w:rStyle w:val="a9"/>
             <w:noProof/>
           </w:rPr>
           <w:t xml:space="preserve">HTML </w:t>
         </w:r>
         <w:r>
           <w:rPr>
-            <w:rStyle w:val="Hyperlink"/>
+            <w:rStyle w:val="a9"/>
           </w:rPr>
           <w:t xml:space="preserve">and </w:t>
         </w:r>
         <w:r>
           <w:rPr>
-            <w:rStyle w:val="Hyperlink"/>
+            <w:rStyle w:val="a9"/>
             <w:noProof/>
           </w:rPr>
           <w:t>CSS</w:t>
         </w:r>
         <w:r>
           <w:rPr>
-            <w:rStyle w:val="Hyperlink"/>
+            <w:rStyle w:val="a9"/>
           </w:rPr>
           <w:t xml:space="preserve">" course @ </w:t>
         </w:r>
         <w:r>
           <w:rPr>
-            <w:rStyle w:val="Hyperlink"/>
+            <w:rStyle w:val="a9"/>
             <w:noProof/>
           </w:rPr>
           <w:t>SoftUni</w:t>
@@ -87,9 +87,9 @@
       <w:hyperlink r:id="rId9" w:history="1">
         <w:r>
           <w:rPr>
-            <w:rStyle w:val="Hyperlink"/>
+            <w:rStyle w:val="a9"/>
           </w:rPr>
-          <w:t>https://judge.softuni.bg/Contests/1236/Flexbox</w:t>
+          <w:t>https://judge.softuni.org/Contests/3335/Flexbox</w:t>
         </w:r>
       </w:hyperlink>
       <w:r>
@@ -98,7 +98,7 @@
     </w:p>
     <w:p>
       <w:pPr>
-        <w:pStyle w:val="Heading1"/>
+        <w:pStyle w:val="1"/>
         <w:numPr>
           <w:ilvl w:val="0"/>
           <w:numId w:val="43"/>
@@ -185,7 +185,7 @@
     </w:p>
     <w:p>
       <w:pPr>
-        <w:pStyle w:val="Heading3"/>
+        <w:pStyle w:val="3"/>
         <w:rPr>
           <w:lang w:val="bg-BG"/>
         </w:rPr>
@@ -223,7 +223,7 @@
       </w:r>
       <w:r>
         <w:rPr>
-          <w:rStyle w:val="Strong"/>
+          <w:rStyle w:val="ab"/>
           <w:rFonts w:asciiTheme="minorHAnsi" w:hAnsiTheme="minorHAnsi" w:cstheme="minorHAnsi"/>
           <w:color w:val="000000"/>
           <w:sz w:val="22"/>
@@ -256,7 +256,7 @@
       </w:r>
       <w:r>
         <w:rPr>
-          <w:rStyle w:val="Strong"/>
+          <w:rStyle w:val="ab"/>
           <w:rFonts w:asciiTheme="minorHAnsi" w:hAnsiTheme="minorHAnsi" w:cstheme="minorHAnsi"/>
           <w:b w:val="0"/>
           <w:bCs w:val="0"/>
@@ -425,7 +425,10 @@
           <w:numId w:val="44"/>
         </w:numPr>
         <w:rPr>
+          <w:rStyle w:val="CodeChar"/>
           <w:rFonts w:asciiTheme="minorHAnsi" w:hAnsiTheme="minorHAnsi" w:cstheme="minorHAnsi"/>
+          <w:b w:val="0"/>
+          <w:noProof w:val="0"/>
           <w:color w:val="000000"/>
           <w:sz w:val="22"/>
           <w:szCs w:val="22"/>
@@ -554,7 +557,82 @@
     </w:p>
     <w:p>
       <w:pPr>
-        <w:pStyle w:val="Heading2"/>
+        <w:pStyle w:val="code-line"/>
+        <w:rPr>
+          <w:rStyle w:val="CodeChar"/>
+          <w:lang w:val="en-US"/>
+        </w:rPr>
+      </w:pPr>
+    </w:p>
+    <w:p>
+      <w:pPr>
+        <w:pStyle w:val="code-line"/>
+        <w:rPr>
+          <w:rStyle w:val="CodeChar"/>
+          <w:lang w:val="en-US"/>
+        </w:rPr>
+      </w:pPr>
+    </w:p>
+    <w:p>
+      <w:pPr>
+        <w:pStyle w:val="code-line"/>
+        <w:rPr>
+          <w:rStyle w:val="CodeChar"/>
+          <w:lang w:val="en-US"/>
+        </w:rPr>
+      </w:pPr>
+    </w:p>
+    <w:p>
+      <w:pPr>
+        <w:pStyle w:val="code-line"/>
+        <w:rPr>
+          <w:rStyle w:val="CodeChar"/>
+          <w:lang w:val="en-US"/>
+        </w:rPr>
+      </w:pPr>
+    </w:p>
+    <w:p>
+      <w:pPr>
+        <w:pStyle w:val="code-line"/>
+        <w:rPr>
+          <w:rStyle w:val="CodeChar"/>
+          <w:lang w:val="en-US"/>
+        </w:rPr>
+      </w:pPr>
+    </w:p>
+    <w:p>
+      <w:pPr>
+        <w:pStyle w:val="code-line"/>
+        <w:rPr>
+          <w:rStyle w:val="CodeChar"/>
+          <w:lang w:val="en-US"/>
+        </w:rPr>
+      </w:pPr>
+    </w:p>
+    <w:p>
+      <w:pPr>
+        <w:pStyle w:val="code-line"/>
+        <w:rPr>
+          <w:rStyle w:val="CodeChar"/>
+          <w:lang w:val="en-US"/>
+        </w:rPr>
+      </w:pPr>
+    </w:p>
+    <w:p>
+      <w:pPr>
+        <w:pStyle w:val="code-line"/>
+        <w:rPr>
+          <w:rFonts w:asciiTheme="minorHAnsi" w:hAnsiTheme="minorHAnsi" w:cstheme="minorHAnsi"/>
+          <w:color w:val="000000"/>
+          <w:sz w:val="22"/>
+          <w:szCs w:val="22"/>
+          <w:lang w:val="bg-BG"/>
+        </w:rPr>
+      </w:pPr>
+    </w:p>
+    <w:p>
+      <w:pPr>
+        <w:pStyle w:val="2"/>
         <w:numPr>
           <w:ilvl w:val="0"/>
           <w:numId w:val="43"/>
@@ -567,6 +645,7 @@
         <w:rPr>
           <w:noProof/>
         </w:rPr>
+        <w:lastRenderedPageBreak/>
         <w:t xml:space="preserve">FlexModel </w:t>
       </w:r>
       <w:r>
@@ -593,7 +672,6 @@
         <w:rPr>
           <w:noProof/>
         </w:rPr>
-        <w:lastRenderedPageBreak/>
         <w:drawing>
           <wp:inline distT="0" distB="0" distL="0" distR="0" wp14:anchorId="6375CAAE" wp14:editId="38ED53FF">
             <wp:extent cx="6626225" cy="2932430"/>
@@ -648,7 +726,7 @@
     </w:p>
     <w:p>
       <w:pPr>
-        <w:pStyle w:val="Heading3"/>
+        <w:pStyle w:val="3"/>
         <w:rPr>
           <w:lang w:val="bg-BG"/>
         </w:rPr>
@@ -684,7 +762,7 @@
       </w:r>
       <w:r>
         <w:rPr>
-          <w:rStyle w:val="Strong"/>
+          <w:rStyle w:val="ab"/>
           <w:rFonts w:asciiTheme="minorHAnsi" w:hAnsiTheme="minorHAnsi" w:cstheme="minorHAnsi"/>
           <w:color w:val="000000"/>
           <w:sz w:val="22"/>
@@ -717,7 +795,7 @@
       </w:r>
       <w:r>
         <w:rPr>
-          <w:rStyle w:val="Strong"/>
+          <w:rStyle w:val="ab"/>
           <w:rFonts w:asciiTheme="minorHAnsi" w:hAnsiTheme="minorHAnsi" w:cstheme="minorHAnsi"/>
           <w:b w:val="0"/>
           <w:bCs w:val="0"/>
@@ -731,7 +809,7 @@
     </w:p>
     <w:p>
       <w:pPr>
-        <w:pStyle w:val="ListParagraph"/>
+        <w:pStyle w:val="ac"/>
         <w:numPr>
           <w:ilvl w:val="0"/>
           <w:numId w:val="40"/>
@@ -778,7 +856,7 @@
     </w:p>
     <w:p>
       <w:pPr>
-        <w:pStyle w:val="ListParagraph"/>
+        <w:pStyle w:val="ac"/>
         <w:numPr>
           <w:ilvl w:val="0"/>
           <w:numId w:val="40"/>
@@ -1155,7 +1233,7 @@
     </w:p>
     <w:p>
       <w:pPr>
-        <w:pStyle w:val="Heading2"/>
+        <w:pStyle w:val="2"/>
         <w:numPr>
           <w:ilvl w:val="0"/>
           <w:numId w:val="43"/>
@@ -1195,9 +1273,9 @@
           <w:noProof/>
         </w:rPr>
         <w:drawing>
-          <wp:inline distT="0" distB="0" distL="0" distR="0" wp14:anchorId="03BC2EDD" wp14:editId="655E83DD">
-            <wp:extent cx="4997025" cy="3331988"/>
-            <wp:effectExtent l="19050" t="19050" r="13335" b="20955"/>
+          <wp:inline distT="0" distB="0" distL="0" distR="0" wp14:anchorId="03BC2EDD" wp14:editId="59E8BCDF">
+            <wp:extent cx="4293870" cy="2863128"/>
+            <wp:effectExtent l="19050" t="19050" r="11430" b="13970"/>
             <wp:docPr id="10" name="Picture 10"/>
             <wp:cNvGraphicFramePr>
               <a:graphicFrameLocks xmlns:a="http://schemas.openxmlformats.org/drawingml/2006/main" noChangeAspect="1"/>
@@ -1227,7 +1305,7 @@
                   <pic:spPr bwMode="auto">
                     <a:xfrm>
                       <a:off x="0" y="0"/>
-                      <a:ext cx="5005572" cy="3337687"/>
+                      <a:ext cx="4314630" cy="2876971"/>
                     </a:xfrm>
                     <a:prstGeom prst="rect">
                       <a:avLst/>
@@ -1248,7 +1326,7 @@
     </w:p>
     <w:p>
       <w:pPr>
-        <w:pStyle w:val="Heading3"/>
+        <w:pStyle w:val="3"/>
         <w:rPr>
           <w:lang w:val="bg-BG"/>
         </w:rPr>
@@ -1285,7 +1363,7 @@
       </w:r>
       <w:r>
         <w:rPr>
-          <w:rStyle w:val="Strong"/>
+          <w:rStyle w:val="ab"/>
           <w:rFonts w:asciiTheme="minorHAnsi" w:hAnsiTheme="minorHAnsi" w:cstheme="minorHAnsi"/>
           <w:color w:val="000000"/>
           <w:sz w:val="22"/>
@@ -1331,7 +1409,7 @@
       </w:r>
       <w:r>
         <w:rPr>
-          <w:rStyle w:val="Strong"/>
+          <w:rStyle w:val="ab"/>
           <w:rFonts w:asciiTheme="minorHAnsi" w:hAnsiTheme="minorHAnsi" w:cstheme="minorHAnsi"/>
           <w:b w:val="0"/>
           <w:bCs w:val="0"/>
@@ -1838,7 +1916,7 @@
     </w:p>
     <w:p>
       <w:pPr>
-        <w:pStyle w:val="Heading2"/>
+        <w:pStyle w:val="2"/>
         <w:numPr>
           <w:ilvl w:val="0"/>
           <w:numId w:val="43"/>
@@ -1953,7 +2031,7 @@
     </w:p>
     <w:p>
       <w:pPr>
-        <w:pStyle w:val="Heading3"/>
+        <w:pStyle w:val="3"/>
         <w:rPr>
           <w:lang w:val="bg-BG"/>
         </w:rPr>
@@ -2535,7 +2613,7 @@
     </w:p>
     <w:p>
       <w:pPr>
-        <w:pStyle w:val="Heading2"/>
+        <w:pStyle w:val="2"/>
         <w:numPr>
           <w:ilvl w:val="0"/>
           <w:numId w:val="43"/>
@@ -2623,7 +2701,7 @@
     </w:p>
     <w:p>
       <w:pPr>
-        <w:pStyle w:val="Heading3"/>
+        <w:pStyle w:val="3"/>
         <w:rPr>
           <w:lang w:val="bg-BG"/>
         </w:rPr>
@@ -2990,7 +3068,10 @@
         </w:numPr>
         <w:spacing w:before="100" w:beforeAutospacing="1" w:after="100" w:afterAutospacing="1" w:line="240" w:lineRule="auto"/>
         <w:rPr>
-          <w:rFonts w:eastAsia="Times New Roman" w:cstheme="minorHAnsi"/>
+          <w:rStyle w:val="CodeChar"/>
+          <w:rFonts w:asciiTheme="minorHAnsi" w:eastAsia="Times New Roman" w:hAnsiTheme="minorHAnsi" w:cstheme="minorHAnsi"/>
+          <w:b w:val="0"/>
+          <w:noProof w:val="0"/>
           <w:color w:val="000000"/>
           <w:lang w:val="bg-BG" w:eastAsia="en-GB"/>
         </w:rPr>
@@ -3022,7 +3103,84 @@
     </w:p>
     <w:p>
       <w:pPr>
+        <w:spacing w:before="100" w:beforeAutospacing="1" w:after="100" w:afterAutospacing="1" w:line="240" w:lineRule="auto"/>
+        <w:rPr>
+          <w:rStyle w:val="CodeChar"/>
+          <w:lang w:eastAsia="en-GB"/>
+        </w:rPr>
+      </w:pPr>
+    </w:p>
+    <w:p>
+      <w:pPr>
+        <w:spacing w:before="100" w:beforeAutospacing="1" w:after="100" w:afterAutospacing="1" w:line="240" w:lineRule="auto"/>
+        <w:rPr>
+          <w:rStyle w:val="CodeChar"/>
+          <w:lang w:eastAsia="en-GB"/>
+        </w:rPr>
+      </w:pPr>
+    </w:p>
+    <w:p>
+      <w:pPr>
+        <w:spacing w:before="100" w:beforeAutospacing="1" w:after="100" w:afterAutospacing="1" w:line="240" w:lineRule="auto"/>
+        <w:rPr>
+          <w:rStyle w:val="CodeChar"/>
+          <w:lang w:eastAsia="en-GB"/>
+        </w:rPr>
+      </w:pPr>
+    </w:p>
+    <w:p>
+      <w:pPr>
+        <w:spacing w:before="100" w:beforeAutospacing="1" w:after="100" w:afterAutospacing="1" w:line="240" w:lineRule="auto"/>
+        <w:rPr>
+          <w:rStyle w:val="CodeChar"/>
+          <w:lang w:eastAsia="en-GB"/>
+        </w:rPr>
+      </w:pPr>
+    </w:p>
+    <w:p>
+      <w:pPr>
+        <w:spacing w:before="100" w:beforeAutospacing="1" w:after="100" w:afterAutospacing="1" w:line="240" w:lineRule="auto"/>
+        <w:rPr>
+          <w:rStyle w:val="CodeChar"/>
+          <w:lang w:eastAsia="en-GB"/>
+        </w:rPr>
+      </w:pPr>
+    </w:p>
+    <w:p>
+      <w:pPr>
+        <w:spacing w:before="100" w:beforeAutospacing="1" w:after="100" w:afterAutospacing="1" w:line="240" w:lineRule="auto"/>
+        <w:rPr>
+          <w:rStyle w:val="CodeChar"/>
+          <w:lang w:eastAsia="en-GB"/>
+        </w:rPr>
+      </w:pPr>
+    </w:p>
+    <w:p>
+      <w:pPr>
+        <w:spacing w:before="100" w:beforeAutospacing="1" w:after="100" w:afterAutospacing="1" w:line="240" w:lineRule="auto"/>
+        <w:rPr>
+          <w:rStyle w:val="CodeChar"/>
+          <w:lang w:eastAsia="en-GB"/>
+        </w:rPr>
+      </w:pPr>
+    </w:p>
+    <w:p>
+      <w:pPr>
+        <w:spacing w:before="100" w:beforeAutospacing="1" w:after="100" w:afterAutospacing="1" w:line="240" w:lineRule="auto"/>
+        <w:rPr>
+          <w:rFonts w:eastAsia="Times New Roman" w:cstheme="minorHAnsi"/>
+          <w:color w:val="000000"/>
+          <w:lang w:val="bg-BG" w:eastAsia="en-GB"/>
+        </w:rPr>
+      </w:pPr>
+    </w:p>
+    <w:p>
+      <w:pPr>
         <w:pStyle w:val="Index"/>
+        <w:numPr>
+          <w:ilvl w:val="0"/>
+          <w:numId w:val="43"/>
+        </w:numPr>
         <w:rPr>
           <w:rFonts w:eastAsiaTheme="majorEastAsia" w:cstheme="majorBidi"/>
           <w:b/>
@@ -3042,6 +3200,7 @@
           <w:sz w:val="36"/>
           <w:szCs w:val="36"/>
         </w:rPr>
+        <w:lastRenderedPageBreak/>
         <w:t>Photo Gallery – Flexbox</w:t>
       </w:r>
     </w:p>
@@ -3069,7 +3228,6 @@
         <w:rPr>
           <w:noProof/>
         </w:rPr>
-        <w:lastRenderedPageBreak/>
         <w:drawing>
           <wp:inline distT="0" distB="0" distL="0" distR="0" wp14:anchorId="249DAB4A" wp14:editId="4FC10275">
             <wp:extent cx="4907640" cy="6802502"/>
@@ -3124,7 +3282,7 @@
     </w:p>
     <w:p>
       <w:pPr>
-        <w:pStyle w:val="Heading3"/>
+        <w:pStyle w:val="3"/>
         <w:rPr>
           <w:lang w:val="bg-BG"/>
         </w:rPr>
@@ -3428,6 +3586,10 @@
     <w:p>
       <w:pPr>
         <w:pStyle w:val="Index"/>
+        <w:numPr>
+          <w:ilvl w:val="0"/>
+          <w:numId w:val="43"/>
+        </w:numPr>
         <w:rPr>
           <w:rFonts w:eastAsiaTheme="majorEastAsia" w:cstheme="majorBidi"/>
           <w:b/>
@@ -3447,6 +3609,7 @@
           <w:sz w:val="36"/>
           <w:szCs w:val="36"/>
         </w:rPr>
+        <w:lastRenderedPageBreak/>
         <w:t>Blog Layout – Flexbox</w:t>
       </w:r>
     </w:p>
@@ -3477,7 +3640,6 @@
         <w:rPr>
           <w:noProof/>
         </w:rPr>
-        <w:lastRenderedPageBreak/>
         <w:drawing>
           <wp:inline distT="0" distB="0" distL="0" distR="0" wp14:anchorId="3A8834C5" wp14:editId="165D437C">
             <wp:extent cx="5186125" cy="6334180"/>
@@ -3532,7 +3694,7 @@
     </w:p>
     <w:p>
       <w:pPr>
-        <w:pStyle w:val="Heading3"/>
+        <w:pStyle w:val="3"/>
         <w:rPr>
           <w:lang w:val="bg-BG"/>
         </w:rPr>
@@ -3757,12 +3919,21 @@
         </w:rPr>
         <w:t>Body background color must be </w:t>
       </w:r>
-      <w:r>
-        <w:rPr>
-          <w:rStyle w:val="CodeChar"/>
-          <w:lang w:eastAsia="en-GB"/>
-        </w:rPr>
-        <w:t>rgb(238, 238, 238)</w:t>
+      <w:proofErr w:type="spellStart"/>
+      <w:r>
+        <w:rPr>
+          <w:rStyle w:val="CodeChar"/>
+          <w:lang w:eastAsia="en-GB"/>
+        </w:rPr>
+        <w:t>rgb</w:t>
+      </w:r>
+      <w:proofErr w:type="spellEnd"/>
+      <w:r>
+        <w:rPr>
+          <w:rStyle w:val="CodeChar"/>
+          <w:lang w:eastAsia="en-GB"/>
+        </w:rPr>
+        <w:t>(238, 238, 238)</w:t>
       </w:r>
     </w:p>
     <w:p>
@@ -3899,6 +4070,10 @@
     <w:p>
       <w:pPr>
         <w:pStyle w:val="Index"/>
+        <w:numPr>
+          <w:ilvl w:val="0"/>
+          <w:numId w:val="43"/>
+        </w:numPr>
         <w:rPr>
           <w:rFonts w:eastAsiaTheme="majorEastAsia" w:cstheme="majorBidi"/>
           <w:b/>
@@ -3918,6 +4093,7 @@
           <w:sz w:val="36"/>
           <w:szCs w:val="36"/>
         </w:rPr>
+        <w:lastRenderedPageBreak/>
         <w:t>Sticky Footer – Flexbox</w:t>
       </w:r>
     </w:p>
@@ -3948,7 +4124,6 @@
         <w:rPr>
           <w:noProof/>
         </w:rPr>
-        <w:lastRenderedPageBreak/>
         <w:drawing>
           <wp:inline distT="0" distB="0" distL="0" distR="0" wp14:anchorId="12F29E54" wp14:editId="00B0AB6D">
             <wp:extent cx="5462065" cy="2989872"/>
@@ -4003,7 +4178,7 @@
     </w:p>
     <w:p>
       <w:pPr>
-        <w:pStyle w:val="Heading3"/>
+        <w:pStyle w:val="3"/>
         <w:rPr>
           <w:lang w:val="bg-BG"/>
         </w:rPr>
@@ -4454,7 +4629,7 @@
     </w:p>
     <w:p>
       <w:pPr>
-        <w:pStyle w:val="Heading2"/>
+        <w:pStyle w:val="2"/>
         <w:numPr>
           <w:ilvl w:val="0"/>
           <w:numId w:val="43"/>
@@ -4551,12 +4726,13 @@
     </w:p>
     <w:p>
       <w:pPr>
-        <w:pStyle w:val="Heading3"/>
+        <w:pStyle w:val="3"/>
         <w:rPr>
           <w:lang w:val="bg-BG"/>
         </w:rPr>
       </w:pPr>
       <w:r>
+        <w:lastRenderedPageBreak/>
         <w:t>Constraints</w:t>
       </w:r>
     </w:p>
@@ -4619,7 +4795,6 @@
           <w:color w:val="000000"/>
           <w:lang w:eastAsia="en-GB"/>
         </w:rPr>
-        <w:lastRenderedPageBreak/>
         <w:t xml:space="preserve">The </w:t>
       </w:r>
       <w:r>
@@ -4797,7 +4972,7 @@
     </w:p>
     <w:p>
       <w:pPr>
-        <w:pStyle w:val="Heading2"/>
+        <w:pStyle w:val="2"/>
         <w:numPr>
           <w:ilvl w:val="0"/>
           <w:numId w:val="43"/>
@@ -4894,7 +5069,7 @@
     </w:p>
     <w:p>
       <w:pPr>
-        <w:pStyle w:val="Heading3"/>
+        <w:pStyle w:val="3"/>
         <w:rPr>
           <w:lang w:val="bg-BG"/>
         </w:rPr>
@@ -5152,7 +5327,7 @@
     </w:p>
     <w:p>
       <w:pPr>
-        <w:pStyle w:val="Heading2"/>
+        <w:pStyle w:val="2"/>
         <w:numPr>
           <w:ilvl w:val="0"/>
           <w:numId w:val="43"/>
@@ -5259,7 +5434,7 @@
     </w:p>
     <w:p>
       <w:pPr>
-        <w:pStyle w:val="Heading3"/>
+        <w:pStyle w:val="3"/>
         <w:rPr>
           <w:lang w:val="bg-BG"/>
         </w:rPr>
@@ -5662,7 +5837,7 @@
 <w:ftr xmlns:wpc="http://schemas.microsoft.com/office/word/2010/wordprocessingCanvas" xmlns:cx="http://schemas.microsoft.com/office/drawing/2014/chartex" xmlns:cx1="http://schemas.microsoft.com/office/drawing/2015/9/8/chartex" xmlns:cx2="http://schemas.microsoft.com/office/drawing/2015/10/21/chartex" xmlns:cx3="http://schemas.microsoft.com/office/drawing/2016/5/9/chartex" xmlns:cx4="http://schemas.microsoft.com/office/drawing/2016/5/10/chartex" xmlns:cx5="http://schemas.microsoft.com/office/drawing/2016/5/11/chartex" xmlns:cx6="http://schemas.microsoft.com/office/drawing/2016/5/12/chartex" xmlns:cx7="http://schemas.microsoft.com/office/drawing/2016/5/13/chartex" xmlns:cx8="http://schemas.microsoft.com/office/drawing/2016/5/14/chartex" xmlns:mc="http://schemas.openxmlformats.org/markup-compatibility/2006" xmlns:aink="http://schemas.microsoft.com/office/drawing/2016/ink" xmlns:am3d="http://schemas.microsoft.com/office/drawing/2017/model3d" xmlns:o="urn:schemas-microsoft-com:office:office" xmlns:r="http://schemas.openxmlformats.org/officeDocument/2006/relationships" xmlns:m="http://schemas.openxmlformats.org/officeDocument/2006/math" xmlns:v="urn:schemas-microsoft-com:vml" xmlns:wp14="http://schemas.microsoft.com/office/word/2010/wordprocessingDrawing" xmlns:wp="http://schemas.openxmlformats.org/drawingml/2006/wordprocessingDrawing" xmlns:w10="urn:schemas-microsoft-com:office:word" xmlns:w="http://schemas.openxmlformats.org/wordprocessingml/2006/main" xmlns:w14="http://schemas.microsoft.com/office/word/2010/wordml" xmlns:w15="http://schemas.microsoft.com/office/word/2012/wordml" xmlns:w16cex="http://schemas.microsoft.com/office/word/2018/wordml/cex" xmlns:w16cid="http://schemas.microsoft.com/office/word/2016/wordml/cid" xmlns:w16="http://schemas.microsoft.com/office/word/2018/wordml" xmlns:w16sdtdh="http://schemas.microsoft.com/office/word/2020/wordml/sdtdatahash" xmlns:w16se="http://schemas.microsoft.com/office/word/2015/wordml/symex" xmlns:wpg="http://schemas.microsoft.com/office/word/2010/wordprocessingGroup" xmlns:wpi="http://schemas.microsoft.com/office/word/2010/wordprocessingInk" xmlns:wne="http://schemas.microsoft.com/office/word/2006/wordml" xmlns:wps="http://schemas.microsoft.com/office/word/2010/wordprocessingShape" mc:Ignorable="w14 w15 w16se w16cid w16 w16cex w16sdtdh wp14">
   <w:p>
     <w:pPr>
-      <w:pStyle w:val="Footer"/>
+      <w:pStyle w:val="a5"/>
     </w:pPr>
     <w:r>
       <w:rPr>
@@ -5760,7 +5935,7 @@
               <v:stroke joinstyle="miter"/>
               <v:path gradientshapeok="t" o:connecttype="rect"/>
             </v:shapetype>
-            <v:shape id="Text Box 6" o:spid="_x0000_s1026" type="#_x0000_t202" style="position:absolute;margin-left:109.85pt;margin-top:28.05pt;width:40.15pt;height:13pt;z-index:251660288;visibility:visible;mso-wrap-style:square;mso-width-percent:0;mso-height-percent:0;mso-wrap-distance-left:9pt;mso-wrap-distance-top:0;mso-wrap-distance-right:9pt;mso-wrap-distance-bottom:0;mso-position-horizontal:absolute;mso-position-horizontal-relative:text;mso-position-vertical:absolute;mso-position-vertical-relative:text;mso-width-percent:0;mso-height-percent:0;mso-width-relative:page;mso-height-relative:page;v-text-anchor:middle" o:gfxdata="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" filled="f" stroked="f" strokeweight=".5pt">
+            <v:shape id="Text Box 6" o:spid="_x0000_s1026" type="#_x0000_t202" style="position:absolute;margin-left:109.85pt;margin-top:28.05pt;width:40.15pt;height:13pt;z-index:251660288;visibility:visible;mso-wrap-style:square;mso-width-percent:0;mso-height-percent:0;mso-wrap-distance-left:9pt;mso-wrap-distance-top:0;mso-wrap-distance-right:9pt;mso-wrap-distance-bottom:0;mso-position-horizontal:absolute;mso-position-horizontal-relative:text;mso-position-vertical:absolute;mso-position-vertical-relative:text;mso-width-percent:0;mso-height-percent:0;mso-width-relative:page;mso-height-relative:page;v-text-anchor:middle" o:gfxdata="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" filled="f" stroked="f" strokeweight=".5pt">
               <v:textbox inset=".5mm,0,0,0">
                 <w:txbxContent>
                   <w:p>
@@ -5867,7 +6042,7 @@
                           <w:hyperlink r:id="rId1" w:history="1">
                             <w:r>
                               <w:rPr>
-                                <w:rStyle w:val="Hyperlink"/>
+                                <w:rStyle w:val="a9"/>
                                 <w:color w:val="0882DE"/>
                                 <w:sz w:val="17"/>
                                 <w:szCs w:val="17"/>
@@ -5876,7 +6051,7 @@
                             </w:r>
                             <w:r>
                               <w:rPr>
-                                <w:rStyle w:val="Hyperlink"/>
+                                <w:rStyle w:val="a9"/>
                                 <w:color w:val="0882DE"/>
                                 <w:sz w:val="17"/>
                                 <w:szCs w:val="17"/>
@@ -5885,7 +6060,7 @@
                             </w:r>
                             <w:r>
                               <w:rPr>
-                                <w:rStyle w:val="Hyperlink"/>
+                                <w:rStyle w:val="a9"/>
                                 <w:color w:val="0882DE"/>
                                 <w:sz w:val="17"/>
                                 <w:szCs w:val="17"/>
@@ -6556,7 +6731,7 @@
         </mc:Choice>
         <mc:Fallback>
           <w:pict>
-            <v:shape w14:anchorId="2074F399" id="Text Box 16" o:spid="_x0000_s1027" type="#_x0000_t202" style="position:absolute;margin-left:109pt;margin-top:7pt;width:411.4pt;height:40.45pt;z-index:251657216;visibility:visible;mso-wrap-style:square;mso-width-percent:0;mso-height-percent:0;mso-wrap-distance-left:9pt;mso-wrap-distance-top:0;mso-wrap-distance-right:9pt;mso-wrap-distance-bottom:0;mso-position-horizontal:absolute;mso-position-horizontal-relative:text;mso-position-vertical:absolute;mso-position-vertical-relative:text;mso-width-percent:0;mso-height-percent:0;mso-width-relative:page;mso-height-relative:page;v-text-anchor:top" o:gfxdata="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" filled="f" stroked="f">
+            <v:shape w14:anchorId="2074F399" id="Text Box 16" o:spid="_x0000_s1027" type="#_x0000_t202" style="position:absolute;margin-left:109pt;margin-top:7pt;width:411.4pt;height:40.45pt;z-index:251657216;visibility:visible;mso-wrap-style:square;mso-width-percent:0;mso-height-percent:0;mso-wrap-distance-left:9pt;mso-wrap-distance-top:0;mso-wrap-distance-right:9pt;mso-wrap-distance-bottom:0;mso-position-horizontal:absolute;mso-position-horizontal-relative:text;mso-position-vertical:absolute;mso-position-vertical-relative:text;mso-width-percent:0;mso-height-percent:0;mso-width-relative:page;mso-height-relative:page;v-text-anchor:top" o:gfxdata="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" filled="f" stroked="f">
               <v:textbox inset=".5mm,1.2mm,.5mm,.5mm">
                 <w:txbxContent>
                   <w:p>
@@ -6575,26 +6750,17 @@
                       </w:rPr>
                       <w:t xml:space="preserve">© </w:t>
                     </w:r>
-                    <w:proofErr w:type="spellStart"/>
                     <w:r>
                       <w:rPr>
                         <w:sz w:val="17"/>
                         <w:szCs w:val="17"/>
                       </w:rPr>
-                      <w:t>SoftUni</w:t>
-                    </w:r>
-                    <w:proofErr w:type="spellEnd"/>
-                    <w:r>
-                      <w:rPr>
-                        <w:sz w:val="17"/>
-                        <w:szCs w:val="17"/>
-                      </w:rPr>
-                      <w:t xml:space="preserve"> – </w:t>
+                      <w:t xml:space="preserve">SoftUni – </w:t>
                     </w:r>
                     <w:hyperlink r:id="rId21" w:history="1">
                       <w:r>
                         <w:rPr>
-                          <w:rStyle w:val="Hyperlink"/>
+                          <w:rStyle w:val="a9"/>
                           <w:color w:val="0882DE"/>
                           <w:sz w:val="17"/>
                           <w:szCs w:val="17"/>
@@ -6603,7 +6769,7 @@
                       </w:r>
                       <w:r>
                         <w:rPr>
-                          <w:rStyle w:val="Hyperlink"/>
+                          <w:rStyle w:val="a9"/>
                           <w:color w:val="0882DE"/>
                           <w:sz w:val="17"/>
                           <w:szCs w:val="17"/>
@@ -6612,7 +6778,7 @@
                       </w:r>
                       <w:r>
                         <w:rPr>
-                          <w:rStyle w:val="Hyperlink"/>
+                          <w:rStyle w:val="a9"/>
                           <w:color w:val="0882DE"/>
                           <w:sz w:val="17"/>
                           <w:szCs w:val="17"/>
@@ -6733,7 +6899,7 @@
                           <wp:extent cx="180000" cy="180000"/>
                           <wp:effectExtent l="0" t="0" r="0" b="0"/>
                           <wp:docPr id="3" name="Picture 3">
-                            <a:hlinkClick xmlns:a="http://schemas.openxmlformats.org/drawingml/2006/main" r:id="rId2"/>
+                            <a:hlinkClick xmlns:a="http://schemas.openxmlformats.org/drawingml/2006/main" r:id="rId22"/>
                           </wp:docPr>
                           <wp:cNvGraphicFramePr>
                             <a:graphicFrameLocks xmlns:a="http://schemas.openxmlformats.org/drawingml/2006/main" noChangeAspect="1"/>
@@ -6743,14 +6909,14 @@
                               <pic:pic xmlns:pic="http://schemas.openxmlformats.org/drawingml/2006/picture">
                                 <pic:nvPicPr>
                                   <pic:cNvPr id="3" name="Picture 3">
-                                    <a:hlinkClick r:id="rId2"/>
+                                    <a:hlinkClick r:id="rId22"/>
                                   </pic:cNvPr>
                                   <pic:cNvPicPr>
                                     <a:picLocks noChangeAspect="1" noChangeArrowheads="1"/>
                                   </pic:cNvPicPr>
                                 </pic:nvPicPr>
                                 <pic:blipFill>
-                                  <a:blip r:embed="rId3">
+                                  <a:blip r:embed="rId23">
                                     <a:extLst>
                                       <a:ext uri="{28A0092B-C50C-407E-A947-70E740481C1C}">
                                         <a14:useLocalDpi xmlns:a14="http://schemas.microsoft.com/office/drawing/2010/main" val="0"/>
@@ -6799,7 +6965,7 @@
                           <wp:extent cx="180000" cy="180000"/>
                           <wp:effectExtent l="0" t="0" r="0" b="0"/>
                           <wp:docPr id="2" name="Picture 2">
-                            <a:hlinkClick xmlns:a="http://schemas.openxmlformats.org/drawingml/2006/main" r:id="rId4"/>
+                            <a:hlinkClick xmlns:a="http://schemas.openxmlformats.org/drawingml/2006/main" r:id="rId24"/>
                           </wp:docPr>
                           <wp:cNvGraphicFramePr>
                             <a:graphicFrameLocks xmlns:a="http://schemas.openxmlformats.org/drawingml/2006/main" noChangeAspect="1"/>
@@ -6809,14 +6975,14 @@
                               <pic:pic xmlns:pic="http://schemas.openxmlformats.org/drawingml/2006/picture">
                                 <pic:nvPicPr>
                                   <pic:cNvPr id="2" name="Picture 2">
-                                    <a:hlinkClick r:id="rId4"/>
+                                    <a:hlinkClick r:id="rId24"/>
                                   </pic:cNvPr>
                                   <pic:cNvPicPr>
                                     <a:picLocks noChangeAspect="1" noChangeArrowheads="1"/>
                                   </pic:cNvPicPr>
                                 </pic:nvPicPr>
                                 <pic:blipFill>
-                                  <a:blip r:embed="rId5">
+                                  <a:blip r:embed="rId25">
                                     <a:extLst>
                                       <a:ext uri="{28A0092B-C50C-407E-A947-70E740481C1C}">
                                         <a14:useLocalDpi xmlns:a14="http://schemas.microsoft.com/office/drawing/2010/main" val="0"/>
@@ -6865,7 +7031,7 @@
                           <wp:extent cx="180000" cy="180000"/>
                           <wp:effectExtent l="0" t="0" r="0" b="0"/>
                           <wp:docPr id="5" name="Picture 5" title="Software University @ Facebook">
-                            <a:hlinkClick xmlns:a="http://schemas.openxmlformats.org/drawingml/2006/main" r:id="rId6"/>
+                            <a:hlinkClick xmlns:a="http://schemas.openxmlformats.org/drawingml/2006/main" r:id="rId26"/>
                           </wp:docPr>
                           <wp:cNvGraphicFramePr>
                             <a:graphicFrameLocks xmlns:a="http://schemas.openxmlformats.org/drawingml/2006/main" noChangeAspect="1"/>
@@ -6875,12 +7041,12 @@
                               <pic:pic xmlns:pic="http://schemas.openxmlformats.org/drawingml/2006/picture">
                                 <pic:nvPicPr>
                                   <pic:cNvPr id="5" name="Picture 5" title="Software University @ Facebook">
-                                    <a:hlinkClick r:id="rId6"/>
+                                    <a:hlinkClick r:id="rId26"/>
                                   </pic:cNvPr>
                                   <pic:cNvPicPr/>
                                 </pic:nvPicPr>
                                 <pic:blipFill>
-                                  <a:blip r:embed="rId7"/>
+                                  <a:blip r:embed="rId27"/>
                                   <a:stretch>
                                     <a:fillRect/>
                                   </a:stretch>
@@ -6918,7 +7084,7 @@
                           <wp:extent cx="180000" cy="180000"/>
                           <wp:effectExtent l="0" t="0" r="0" b="0"/>
                           <wp:docPr id="20" name="Picture 20">
-                            <a:hlinkClick xmlns:a="http://schemas.openxmlformats.org/drawingml/2006/main" r:id="rId8"/>
+                            <a:hlinkClick xmlns:a="http://schemas.openxmlformats.org/drawingml/2006/main" r:id="rId28"/>
                           </wp:docPr>
                           <wp:cNvGraphicFramePr>
                             <a:graphicFrameLocks xmlns:a="http://schemas.openxmlformats.org/drawingml/2006/main" noChangeAspect="1"/>
@@ -6928,20 +7094,20 @@
                               <pic:pic xmlns:pic="http://schemas.openxmlformats.org/drawingml/2006/picture">
                                 <pic:nvPicPr>
                                   <pic:cNvPr id="20" name="Picture 20">
-                                    <a:hlinkClick r:id="rId8"/>
+                                    <a:hlinkClick r:id="rId28"/>
                                   </pic:cNvPr>
                                   <pic:cNvPicPr>
                                     <a:picLocks noChangeAspect="1" noChangeArrowheads="1"/>
                                   </pic:cNvPicPr>
                                 </pic:nvPicPr>
                                 <pic:blipFill>
-                                  <a:blip r:embed="rId9">
+                                  <a:blip r:embed="rId29">
                                     <a:extLst>
                                       <a:ext uri="{28A0092B-C50C-407E-A947-70E740481C1C}">
                                         <a14:useLocalDpi xmlns:a14="http://schemas.microsoft.com/office/drawing/2010/main" val="0"/>
                                       </a:ext>
                                       <a:ext uri="{837473B0-CC2E-450A-ABE3-18F120FF3D39}">
-                                        <a1611:picAttrSrcUrl xmlns:a1611="http://schemas.microsoft.com/office/drawing/2016/11/main" r:id="rId10"/>
+                                        <a1611:picAttrSrcUrl xmlns:a1611="http://schemas.microsoft.com/office/drawing/2016/11/main" r:id="rId30"/>
                                       </a:ext>
                                     </a:extLst>
                                   </a:blip>
@@ -6987,7 +7153,7 @@
                           <wp:extent cx="180000" cy="180000"/>
                           <wp:effectExtent l="0" t="0" r="0" b="0"/>
                           <wp:docPr id="7" name="Picture 7" title="Software University @ Twitter">
-                            <a:hlinkClick xmlns:a="http://schemas.openxmlformats.org/drawingml/2006/main" r:id="rId11"/>
+                            <a:hlinkClick xmlns:a="http://schemas.openxmlformats.org/drawingml/2006/main" r:id="rId31"/>
                           </wp:docPr>
                           <wp:cNvGraphicFramePr>
                             <a:graphicFrameLocks xmlns:a="http://schemas.openxmlformats.org/drawingml/2006/main" noChangeAspect="1"/>
@@ -6997,12 +7163,12 @@
                               <pic:pic xmlns:pic="http://schemas.openxmlformats.org/drawingml/2006/picture">
                                 <pic:nvPicPr>
                                   <pic:cNvPr id="7" name="Picture 7" title="Software University @ Twitter">
-                                    <a:hlinkClick r:id="rId11"/>
+                                    <a:hlinkClick r:id="rId31"/>
                                   </pic:cNvPr>
                                   <pic:cNvPicPr/>
                                 </pic:nvPicPr>
                                 <pic:blipFill>
-                                  <a:blip r:embed="rId12"/>
+                                  <a:blip r:embed="rId32"/>
                                   <a:stretch>
                                     <a:fillRect/>
                                   </a:stretch>
@@ -7040,7 +7206,7 @@
                           <wp:extent cx="180000" cy="180000"/>
                           <wp:effectExtent l="0" t="0" r="0" b="0"/>
                           <wp:docPr id="17" name="Picture 17" title="Software University @ YouTube">
-                            <a:hlinkClick xmlns:a="http://schemas.openxmlformats.org/drawingml/2006/main" r:id="rId13"/>
+                            <a:hlinkClick xmlns:a="http://schemas.openxmlformats.org/drawingml/2006/main" r:id="rId33"/>
                           </wp:docPr>
                           <wp:cNvGraphicFramePr>
                             <a:graphicFrameLocks xmlns:a="http://schemas.openxmlformats.org/drawingml/2006/main" noChangeAspect="1"/>
@@ -7050,12 +7216,12 @@
                               <pic:pic xmlns:pic="http://schemas.openxmlformats.org/drawingml/2006/picture">
                                 <pic:nvPicPr>
                                   <pic:cNvPr id="17" name="Picture 17" title="Software University @ YouTube">
-                                    <a:hlinkClick r:id="rId13"/>
+                                    <a:hlinkClick r:id="rId33"/>
                                   </pic:cNvPr>
                                   <pic:cNvPicPr/>
                                 </pic:nvPicPr>
                                 <pic:blipFill>
-                                  <a:blip r:embed="rId14"/>
+                                  <a:blip r:embed="rId34"/>
                                   <a:stretch>
                                     <a:fillRect/>
                                   </a:stretch>
@@ -7093,7 +7259,7 @@
                           <wp:extent cx="180000" cy="180000"/>
                           <wp:effectExtent l="0" t="0" r="0" b="0"/>
                           <wp:docPr id="21" name="Picture 21">
-                            <a:hlinkClick xmlns:a="http://schemas.openxmlformats.org/drawingml/2006/main" r:id="rId15"/>
+                            <a:hlinkClick xmlns:a="http://schemas.openxmlformats.org/drawingml/2006/main" r:id="rId35"/>
                           </wp:docPr>
                           <wp:cNvGraphicFramePr>
                             <a:graphicFrameLocks xmlns:a="http://schemas.openxmlformats.org/drawingml/2006/main" noChangeAspect="1"/>
@@ -7103,14 +7269,14 @@
                               <pic:pic xmlns:pic="http://schemas.openxmlformats.org/drawingml/2006/picture">
                                 <pic:nvPicPr>
                                   <pic:cNvPr id="21" name="Picture 21">
-                                    <a:hlinkClick r:id="rId15"/>
+                                    <a:hlinkClick r:id="rId35"/>
                                   </pic:cNvPr>
                                   <pic:cNvPicPr>
                                     <a:picLocks noChangeAspect="1" noChangeArrowheads="1"/>
                                   </pic:cNvPicPr>
                                 </pic:nvPicPr>
                                 <pic:blipFill rotWithShape="1">
-                                  <a:blip r:embed="rId16">
+                                  <a:blip r:embed="rId36">
                                     <a:extLst>
                                       <a:ext uri="{28A0092B-C50C-407E-A947-70E740481C1C}">
                                         <a14:useLocalDpi xmlns:a14="http://schemas.microsoft.com/office/drawing/2010/main" val="0"/>
@@ -7162,7 +7328,7 @@
                           <wp:extent cx="180000" cy="180000"/>
                           <wp:effectExtent l="0" t="0" r="0" b="0"/>
                           <wp:docPr id="22" name="Picture 22">
-                            <a:hlinkClick xmlns:a="http://schemas.openxmlformats.org/drawingml/2006/main" r:id="rId17"/>
+                            <a:hlinkClick xmlns:a="http://schemas.openxmlformats.org/drawingml/2006/main" r:id="rId37"/>
                           </wp:docPr>
                           <wp:cNvGraphicFramePr>
                             <a:graphicFrameLocks xmlns:a="http://schemas.openxmlformats.org/drawingml/2006/main" noChangeAspect="1"/>
@@ -7172,14 +7338,14 @@
                               <pic:pic xmlns:pic="http://schemas.openxmlformats.org/drawingml/2006/picture">
                                 <pic:nvPicPr>
                                   <pic:cNvPr id="22" name="Picture 22">
-                                    <a:hlinkClick r:id="rId17"/>
+                                    <a:hlinkClick r:id="rId37"/>
                                   </pic:cNvPr>
                                   <pic:cNvPicPr>
                                     <a:picLocks noChangeAspect="1" noChangeArrowheads="1"/>
                                   </pic:cNvPicPr>
                                 </pic:nvPicPr>
                                 <pic:blipFill>
-                                  <a:blip r:embed="rId18">
+                                  <a:blip r:embed="rId38">
                                     <a:extLst>
                                       <a:ext uri="{28A0092B-C50C-407E-A947-70E740481C1C}">
                                         <a14:useLocalDpi xmlns:a14="http://schemas.microsoft.com/office/drawing/2010/main" val="0"/>
@@ -7228,7 +7394,7 @@
                           <wp:extent cx="180000" cy="180000"/>
                           <wp:effectExtent l="0" t="0" r="0" b="0"/>
                           <wp:docPr id="23" name="Picture 23" title="Software University: Email Us">
-                            <a:hlinkClick xmlns:a="http://schemas.openxmlformats.org/drawingml/2006/main" r:id="rId19"/>
+                            <a:hlinkClick xmlns:a="http://schemas.openxmlformats.org/drawingml/2006/main" r:id="rId39"/>
                           </wp:docPr>
                           <wp:cNvGraphicFramePr>
                             <a:graphicFrameLocks xmlns:a="http://schemas.openxmlformats.org/drawingml/2006/main" noChangeAspect="1"/>
@@ -7238,12 +7404,12 @@
                               <pic:pic xmlns:pic="http://schemas.openxmlformats.org/drawingml/2006/picture">
                                 <pic:nvPicPr>
                                   <pic:cNvPr id="23" name="Picture 23" title="Software University: Email Us">
-                                    <a:hlinkClick r:id="rId19"/>
+                                    <a:hlinkClick r:id="rId39"/>
                                   </pic:cNvPr>
                                   <pic:cNvPicPr/>
                                 </pic:nvPicPr>
                                 <pic:blipFill>
-                                  <a:blip r:embed="rId20"/>
+                                  <a:blip r:embed="rId40"/>
                                   <a:stretch>
                                     <a:fillRect/>
                                   </a:stretch>
@@ -7305,7 +7471,7 @@
                   </pic:cNvPicPr>
                 </pic:nvPicPr>
                 <pic:blipFill>
-                  <a:blip r:embed="rId22">
+                  <a:blip r:embed="rId41">
                     <a:extLst>
                       <a:ext uri="{28A0092B-C50C-407E-A947-70E740481C1C}">
                         <a14:useLocalDpi xmlns:a14="http://schemas.microsoft.com/office/drawing/2010/main" val="0"/>
@@ -7590,7 +7756,7 @@
         </mc:Choice>
         <mc:Fallback>
           <w:pict>
-            <v:shape w14:anchorId="60DB5C39" id="Text Box 4" o:spid="_x0000_s1028" type="#_x0000_t202" style="position:absolute;margin-left:444.65pt;margin-top:26.95pt;width:70.9pt;height:15.9pt;z-index:251663360;visibility:visible;mso-wrap-style:square;mso-width-percent:0;mso-height-percent:0;mso-wrap-distance-left:9pt;mso-wrap-distance-top:0;mso-wrap-distance-right:9pt;mso-wrap-distance-bottom:0;mso-position-horizontal:absolute;mso-position-horizontal-relative:text;mso-position-vertical:absolute;mso-position-vertical-relative:text;mso-width-percent:0;mso-height-percent:0;mso-width-relative:page;mso-height-relative:page;v-text-anchor:middle" o:gfxdata="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" filled="f" stroked="f" strokeweight=".5pt">
+            <v:shape w14:anchorId="60DB5C39" id="Text Box 4" o:spid="_x0000_s1028" type="#_x0000_t202" style="position:absolute;margin-left:444.65pt;margin-top:26.95pt;width:70.9pt;height:15.9pt;z-index:251663360;visibility:visible;mso-wrap-style:square;mso-width-percent:0;mso-height-percent:0;mso-wrap-distance-left:9pt;mso-wrap-distance-top:0;mso-wrap-distance-right:9pt;mso-wrap-distance-bottom:0;mso-position-horizontal:absolute;mso-position-horizontal-relative:text;mso-position-vertical:absolute;mso-position-vertical-relative:text;mso-width-percent:0;mso-height-percent:0;mso-width-relative:page;mso-height-relative:page;v-text-anchor:middle" o:gfxdata="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" filled="f" stroked="f" strokeweight=".5pt">
               <v:textbox inset="0,0,0,0">
                 <w:txbxContent>
                   <w:p>
@@ -7729,7 +7895,7 @@
 <w:hdr xmlns:wpc="http://schemas.microsoft.com/office/word/2010/wordprocessingCanvas" xmlns:cx="http://schemas.microsoft.com/office/drawing/2014/chartex" xmlns:cx1="http://schemas.microsoft.com/office/drawing/2015/9/8/chartex" xmlns:cx2="http://schemas.microsoft.com/office/drawing/2015/10/21/chartex" xmlns:cx3="http://schemas.microsoft.com/office/drawing/2016/5/9/chartex" xmlns:cx4="http://schemas.microsoft.com/office/drawing/2016/5/10/chartex" xmlns:cx5="http://schemas.microsoft.com/office/drawing/2016/5/11/chartex" xmlns:cx6="http://schemas.microsoft.com/office/drawing/2016/5/12/chartex" xmlns:cx7="http://schemas.microsoft.com/office/drawing/2016/5/13/chartex" xmlns:cx8="http://schemas.microsoft.com/office/drawing/2016/5/14/chartex" xmlns:mc="http://schemas.openxmlformats.org/markup-compatibility/2006" xmlns:aink="http://schemas.microsoft.com/office/drawing/2016/ink" xmlns:am3d="http://schemas.microsoft.com/office/drawing/2017/model3d" xmlns:o="urn:schemas-microsoft-com:office:office" xmlns:r="http://schemas.openxmlformats.org/officeDocument/2006/relationships" xmlns:m="http://schemas.openxmlformats.org/officeDocument/2006/math" xmlns:v="urn:schemas-microsoft-com:vml" xmlns:wp14="http://schemas.microsoft.com/office/word/2010/wordprocessingDrawing" xmlns:wp="http://schemas.openxmlformats.org/drawingml/2006/wordprocessingDrawing" xmlns:w10="urn:schemas-microsoft-com:office:word" xmlns:w="http://schemas.openxmlformats.org/wordprocessingml/2006/main" xmlns:w14="http://schemas.microsoft.com/office/word/2010/wordml" xmlns:w15="http://schemas.microsoft.com/office/word/2012/wordml" xmlns:w16cex="http://schemas.microsoft.com/office/word/2018/wordml/cex" xmlns:w16cid="http://schemas.microsoft.com/office/word/2016/wordml/cid" xmlns:w16="http://schemas.microsoft.com/office/word/2018/wordml" xmlns:w16sdtdh="http://schemas.microsoft.com/office/word/2020/wordml/sdtdatahash" xmlns:w16se="http://schemas.microsoft.com/office/word/2015/wordml/symex" xmlns:wpg="http://schemas.microsoft.com/office/word/2010/wordprocessingGroup" xmlns:wpi="http://schemas.microsoft.com/office/word/2010/wordprocessingInk" xmlns:wne="http://schemas.microsoft.com/office/word/2006/wordml" xmlns:wps="http://schemas.microsoft.com/office/word/2010/wordprocessingShape" mc:Ignorable="w14 w15 w16se w16cid w16 w16cex w16sdtdh wp14">
   <w:p>
     <w:pPr>
-      <w:pStyle w:val="Header"/>
+      <w:pStyle w:val="a3"/>
       <w:ind w:hanging="1134"/>
     </w:pPr>
   </w:p>
@@ -8176,7 +8342,7 @@
     <w:lvl w:ilvl="0" w:tplc="A0E28166">
       <w:start w:val="1"/>
       <w:numFmt w:val="decimal"/>
-      <w:pStyle w:val="Heading2"/>
+      <w:pStyle w:val="2"/>
       <w:lvlText w:val="%1."/>
       <w:lvlJc w:val="left"/>
       <w:pPr>
@@ -13016,7 +13182,7 @@
     <w:lsdException w:name="Unresolved Mention" w:semiHidden="1" w:unhideWhenUsed="1"/>
     <w:lsdException w:name="Smart Link" w:semiHidden="1" w:unhideWhenUsed="1"/>
   </w:latentStyles>
-  <w:style w:type="paragraph" w:default="1" w:styleId="Normal">
+  <w:style w:type="paragraph" w:default="1" w:styleId="a">
     <w:name w:val="Normal"/>
     <w:qFormat/>
     <w:rsid w:val="008063E1"/>
@@ -13024,11 +13190,11 @@
       <w:spacing w:before="80" w:after="120"/>
     </w:pPr>
   </w:style>
-  <w:style w:type="paragraph" w:styleId="Heading1">
+  <w:style w:type="paragraph" w:styleId="1">
     <w:name w:val="heading 1"/>
-    <w:basedOn w:val="Normal"/>
-    <w:next w:val="Normal"/>
-    <w:link w:val="Heading1Char"/>
+    <w:basedOn w:val="a"/>
+    <w:next w:val="a"/>
+    <w:link w:val="10"/>
     <w:uiPriority w:val="9"/>
     <w:qFormat/>
     <w:rsid w:val="009254B7"/>
@@ -13046,11 +13212,11 @@
       <w:szCs w:val="32"/>
     </w:rPr>
   </w:style>
-  <w:style w:type="paragraph" w:styleId="Heading2">
+  <w:style w:type="paragraph" w:styleId="2">
     <w:name w:val="heading 2"/>
-    <w:basedOn w:val="Normal"/>
-    <w:next w:val="Normal"/>
-    <w:link w:val="Heading2Char"/>
+    <w:basedOn w:val="a"/>
+    <w:next w:val="a"/>
+    <w:link w:val="20"/>
     <w:uiPriority w:val="9"/>
     <w:qFormat/>
     <w:rsid w:val="006E55B4"/>
@@ -13072,11 +13238,11 @@
       <w:szCs w:val="36"/>
     </w:rPr>
   </w:style>
-  <w:style w:type="paragraph" w:styleId="Heading3">
+  <w:style w:type="paragraph" w:styleId="3">
     <w:name w:val="heading 3"/>
-    <w:basedOn w:val="Normal"/>
-    <w:next w:val="Normal"/>
-    <w:link w:val="Heading3Char"/>
+    <w:basedOn w:val="a"/>
+    <w:next w:val="a"/>
+    <w:link w:val="30"/>
     <w:uiPriority w:val="9"/>
     <w:unhideWhenUsed/>
     <w:qFormat/>
@@ -13095,11 +13261,11 @@
       <w:szCs w:val="32"/>
     </w:rPr>
   </w:style>
-  <w:style w:type="paragraph" w:styleId="Heading4">
+  <w:style w:type="paragraph" w:styleId="4">
     <w:name w:val="heading 4"/>
-    <w:basedOn w:val="Normal"/>
-    <w:next w:val="Normal"/>
-    <w:link w:val="Heading4Char"/>
+    <w:basedOn w:val="a"/>
+    <w:next w:val="a"/>
+    <w:link w:val="40"/>
     <w:uiPriority w:val="9"/>
     <w:unhideWhenUsed/>
     <w:qFormat/>
@@ -13118,11 +13284,11 @@
       <w:sz w:val="28"/>
     </w:rPr>
   </w:style>
-  <w:style w:type="paragraph" w:styleId="Heading5">
+  <w:style w:type="paragraph" w:styleId="5">
     <w:name w:val="heading 5"/>
-    <w:basedOn w:val="Normal"/>
-    <w:next w:val="Normal"/>
-    <w:link w:val="Heading5Char"/>
+    <w:basedOn w:val="a"/>
+    <w:next w:val="a"/>
+    <w:link w:val="50"/>
     <w:uiPriority w:val="9"/>
     <w:semiHidden/>
     <w:unhideWhenUsed/>
@@ -13140,13 +13306,13 @@
       <w:color w:val="B2500E"/>
     </w:rPr>
   </w:style>
-  <w:style w:type="character" w:default="1" w:styleId="DefaultParagraphFont">
+  <w:style w:type="character" w:default="1" w:styleId="a0">
     <w:name w:val="Default Paragraph Font"/>
     <w:uiPriority w:val="1"/>
     <w:semiHidden/>
     <w:unhideWhenUsed/>
   </w:style>
-  <w:style w:type="table" w:default="1" w:styleId="TableNormal">
+  <w:style w:type="table" w:default="1" w:styleId="a1">
     <w:name w:val="Normal Table"/>
     <w:uiPriority w:val="99"/>
     <w:semiHidden/>
@@ -13161,16 +13327,16 @@
       </w:tblCellMar>
     </w:tblPr>
   </w:style>
-  <w:style w:type="numbering" w:default="1" w:styleId="NoList">
+  <w:style w:type="numbering" w:default="1" w:styleId="a2">
     <w:name w:val="No List"/>
     <w:uiPriority w:val="99"/>
     <w:semiHidden/>
     <w:unhideWhenUsed/>
   </w:style>
-  <w:style w:type="paragraph" w:styleId="Header">
+  <w:style w:type="paragraph" w:styleId="a3">
     <w:name w:val="header"/>
-    <w:basedOn w:val="Normal"/>
-    <w:link w:val="HeaderChar"/>
+    <w:basedOn w:val="a"/>
+    <w:link w:val="a4"/>
     <w:uiPriority w:val="99"/>
     <w:unhideWhenUsed/>
     <w:rsid w:val="008068A2"/>
@@ -13182,17 +13348,17 @@
       <w:spacing w:after="0" w:line="240" w:lineRule="auto"/>
     </w:pPr>
   </w:style>
-  <w:style w:type="character" w:customStyle="1" w:styleId="HeaderChar">
-    <w:name w:val="Header Char"/>
-    <w:basedOn w:val="DefaultParagraphFont"/>
-    <w:link w:val="Header"/>
+  <w:style w:type="character" w:customStyle="1" w:styleId="a4">
+    <w:name w:val="Горен колонтитул Знак"/>
+    <w:basedOn w:val="a0"/>
+    <w:link w:val="a3"/>
     <w:uiPriority w:val="99"/>
     <w:rsid w:val="008068A2"/>
   </w:style>
-  <w:style w:type="paragraph" w:styleId="Footer">
+  <w:style w:type="paragraph" w:styleId="a5">
     <w:name w:val="footer"/>
-    <w:basedOn w:val="Normal"/>
-    <w:link w:val="FooterChar"/>
+    <w:basedOn w:val="a"/>
+    <w:link w:val="a6"/>
     <w:uiPriority w:val="99"/>
     <w:unhideWhenUsed/>
     <w:rsid w:val="008068A2"/>
@@ -13204,17 +13370,17 @@
       <w:spacing w:after="0" w:line="240" w:lineRule="auto"/>
     </w:pPr>
   </w:style>
-  <w:style w:type="character" w:customStyle="1" w:styleId="FooterChar">
-    <w:name w:val="Footer Char"/>
-    <w:basedOn w:val="DefaultParagraphFont"/>
-    <w:link w:val="Footer"/>
+  <w:style w:type="character" w:customStyle="1" w:styleId="a6">
+    <w:name w:val="Долен колонтитул Знак"/>
+    <w:basedOn w:val="a0"/>
+    <w:link w:val="a5"/>
     <w:uiPriority w:val="99"/>
     <w:rsid w:val="008068A2"/>
   </w:style>
-  <w:style w:type="paragraph" w:styleId="BalloonText">
+  <w:style w:type="paragraph" w:styleId="a7">
     <w:name w:val="Balloon Text"/>
-    <w:basedOn w:val="Normal"/>
-    <w:link w:val="BalloonTextChar"/>
+    <w:basedOn w:val="a"/>
+    <w:link w:val="a8"/>
     <w:uiPriority w:val="99"/>
     <w:semiHidden/>
     <w:unhideWhenUsed/>
@@ -13228,10 +13394,10 @@
       <w:szCs w:val="16"/>
     </w:rPr>
   </w:style>
-  <w:style w:type="character" w:customStyle="1" w:styleId="BalloonTextChar">
-    <w:name w:val="Balloon Text Char"/>
-    <w:basedOn w:val="DefaultParagraphFont"/>
-    <w:link w:val="BalloonText"/>
+  <w:style w:type="character" w:customStyle="1" w:styleId="a8">
+    <w:name w:val="Изнесен текст Знак"/>
+    <w:basedOn w:val="a0"/>
+    <w:link w:val="a7"/>
     <w:uiPriority w:val="99"/>
     <w:semiHidden/>
     <w:rsid w:val="00564D7B"/>
@@ -13241,9 +13407,9 @@
       <w:szCs w:val="16"/>
     </w:rPr>
   </w:style>
-  <w:style w:type="character" w:styleId="Hyperlink">
+  <w:style w:type="character" w:styleId="a9">
     <w:name w:val="Hyperlink"/>
-    <w:basedOn w:val="DefaultParagraphFont"/>
+    <w:basedOn w:val="a0"/>
     <w:uiPriority w:val="99"/>
     <w:unhideWhenUsed/>
     <w:rsid w:val="0079324A"/>
@@ -13252,10 +13418,10 @@
       <w:u w:val="single"/>
     </w:rPr>
   </w:style>
-  <w:style w:type="character" w:customStyle="1" w:styleId="Heading1Char">
-    <w:name w:val="Heading 1 Char"/>
-    <w:basedOn w:val="DefaultParagraphFont"/>
-    <w:link w:val="Heading1"/>
+  <w:style w:type="character" w:customStyle="1" w:styleId="10">
+    <w:name w:val="Заглавие 1 Знак"/>
+    <w:basedOn w:val="a0"/>
+    <w:link w:val="1"/>
     <w:uiPriority w:val="9"/>
     <w:rsid w:val="009254B7"/>
     <w:rPr>
@@ -13266,10 +13432,10 @@
       <w:szCs w:val="32"/>
     </w:rPr>
   </w:style>
-  <w:style w:type="character" w:customStyle="1" w:styleId="Heading2Char">
-    <w:name w:val="Heading 2 Char"/>
-    <w:basedOn w:val="DefaultParagraphFont"/>
-    <w:link w:val="Heading2"/>
+  <w:style w:type="character" w:customStyle="1" w:styleId="20">
+    <w:name w:val="Заглавие 2 Знак"/>
+    <w:basedOn w:val="a0"/>
+    <w:link w:val="2"/>
     <w:uiPriority w:val="9"/>
     <w:rsid w:val="006E55B4"/>
     <w:rPr>
@@ -13281,9 +13447,9 @@
       <w:szCs w:val="36"/>
     </w:rPr>
   </w:style>
-  <w:style w:type="paragraph" w:styleId="NormalWeb">
+  <w:style w:type="paragraph" w:styleId="aa">
     <w:name w:val="Normal (Web)"/>
-    <w:basedOn w:val="Normal"/>
+    <w:basedOn w:val="a"/>
     <w:uiPriority w:val="99"/>
     <w:semiHidden/>
     <w:unhideWhenUsed/>
@@ -13297,9 +13463,9 @@
       <w:szCs w:val="24"/>
     </w:rPr>
   </w:style>
-  <w:style w:type="character" w:styleId="Strong">
+  <w:style w:type="character" w:styleId="ab">
     <w:name w:val="Strong"/>
-    <w:basedOn w:val="DefaultParagraphFont"/>
+    <w:basedOn w:val="a0"/>
     <w:uiPriority w:val="22"/>
     <w:qFormat/>
     <w:rsid w:val="00524789"/>
@@ -13308,10 +13474,10 @@
       <w:bCs/>
     </w:rPr>
   </w:style>
-  <w:style w:type="character" w:customStyle="1" w:styleId="Heading3Char">
-    <w:name w:val="Heading 3 Char"/>
-    <w:basedOn w:val="DefaultParagraphFont"/>
-    <w:link w:val="Heading3"/>
+  <w:style w:type="character" w:customStyle="1" w:styleId="30">
+    <w:name w:val="Заглавие 3 Знак"/>
+    <w:basedOn w:val="a0"/>
+    <w:link w:val="3"/>
     <w:uiPriority w:val="9"/>
     <w:rsid w:val="008C5930"/>
     <w:rPr>
@@ -13322,10 +13488,10 @@
       <w:szCs w:val="32"/>
     </w:rPr>
   </w:style>
-  <w:style w:type="character" w:customStyle="1" w:styleId="Heading4Char">
-    <w:name w:val="Heading 4 Char"/>
-    <w:basedOn w:val="DefaultParagraphFont"/>
-    <w:link w:val="Heading4"/>
+  <w:style w:type="character" w:customStyle="1" w:styleId="40">
+    <w:name w:val="Заглавие 4 Знак"/>
+    <w:basedOn w:val="a0"/>
+    <w:link w:val="4"/>
     <w:uiPriority w:val="9"/>
     <w:rsid w:val="008C5930"/>
     <w:rPr>
@@ -13336,10 +13502,10 @@
       <w:sz w:val="28"/>
     </w:rPr>
   </w:style>
-  <w:style w:type="paragraph" w:styleId="ListParagraph">
+  <w:style w:type="paragraph" w:styleId="ac">
     <w:name w:val="List Paragraph"/>
-    <w:basedOn w:val="Normal"/>
-    <w:link w:val="ListParagraphChar"/>
+    <w:basedOn w:val="a"/>
+    <w:link w:val="ad"/>
     <w:uiPriority w:val="34"/>
     <w:qFormat/>
     <w:rsid w:val="008617B5"/>
@@ -13348,9 +13514,9 @@
       <w:contextualSpacing/>
     </w:pPr>
   </w:style>
-  <w:style w:type="character" w:styleId="FollowedHyperlink">
+  <w:style w:type="character" w:styleId="ae">
     <w:name w:val="FollowedHyperlink"/>
-    <w:basedOn w:val="DefaultParagraphFont"/>
+    <w:basedOn w:val="a0"/>
     <w:uiPriority w:val="99"/>
     <w:semiHidden/>
     <w:unhideWhenUsed/>
@@ -13360,10 +13526,10 @@
       <w:u w:val="single"/>
     </w:rPr>
   </w:style>
-  <w:style w:type="character" w:customStyle="1" w:styleId="Heading5Char">
-    <w:name w:val="Heading 5 Char"/>
-    <w:basedOn w:val="DefaultParagraphFont"/>
-    <w:link w:val="Heading5"/>
+  <w:style w:type="character" w:customStyle="1" w:styleId="50">
+    <w:name w:val="Заглавие 5 Знак"/>
+    <w:basedOn w:val="a0"/>
+    <w:link w:val="5"/>
     <w:uiPriority w:val="9"/>
     <w:semiHidden/>
     <w:rsid w:val="008C5930"/>
@@ -13375,7 +13541,7 @@
   </w:style>
   <w:style w:type="paragraph" w:customStyle="1" w:styleId="Code">
     <w:name w:val="Code"/>
-    <w:basedOn w:val="Normal"/>
+    <w:basedOn w:val="a"/>
     <w:link w:val="CodeChar"/>
     <w:qFormat/>
     <w:rsid w:val="008063E1"/>
@@ -13387,7 +13553,7 @@
   </w:style>
   <w:style w:type="character" w:customStyle="1" w:styleId="CodeChar">
     <w:name w:val="Code Char"/>
-    <w:basedOn w:val="DefaultParagraphFont"/>
+    <w:basedOn w:val="a0"/>
     <w:link w:val="Code"/>
     <w:rsid w:val="008063E1"/>
     <w:rPr>
@@ -13396,9 +13562,9 @@
       <w:noProof/>
     </w:rPr>
   </w:style>
-  <w:style w:type="table" w:styleId="TableGrid">
+  <w:style w:type="table" w:styleId="af">
     <w:name w:val="Table Grid"/>
-    <w:basedOn w:val="TableNormal"/>
+    <w:basedOn w:val="a1"/>
     <w:uiPriority w:val="59"/>
     <w:rsid w:val="00763912"/>
     <w:pPr>
@@ -13417,12 +13583,12 @@
   </w:style>
   <w:style w:type="character" w:customStyle="1" w:styleId="tgc">
     <w:name w:val="_tgc"/>
-    <w:basedOn w:val="DefaultParagraphFont"/>
+    <w:basedOn w:val="a0"/>
     <w:rsid w:val="00D8395C"/>
   </w:style>
   <w:style w:type="paragraph" w:customStyle="1" w:styleId="Index">
     <w:name w:val="Index"/>
-    <w:basedOn w:val="Normal"/>
+    <w:basedOn w:val="a"/>
     <w:qFormat/>
     <w:rsid w:val="005054C7"/>
     <w:pPr>
@@ -13433,17 +13599,17 @@
       <w:rFonts w:cs="FreeSans"/>
     </w:rPr>
   </w:style>
-  <w:style w:type="character" w:customStyle="1" w:styleId="ListParagraphChar">
-    <w:name w:val="List Paragraph Char"/>
-    <w:basedOn w:val="DefaultParagraphFont"/>
-    <w:link w:val="ListParagraph"/>
+  <w:style w:type="character" w:customStyle="1" w:styleId="ad">
+    <w:name w:val="Списък на абзаци Знак"/>
+    <w:basedOn w:val="a0"/>
+    <w:link w:val="ac"/>
     <w:uiPriority w:val="34"/>
     <w:qFormat/>
     <w:rsid w:val="005054C7"/>
   </w:style>
   <w:style w:type="character" w:customStyle="1" w:styleId="InternetLink">
     <w:name w:val="Internet Link"/>
-    <w:basedOn w:val="DefaultParagraphFont"/>
+    <w:basedOn w:val="a0"/>
     <w:uiPriority w:val="99"/>
     <w:unhideWhenUsed/>
     <w:rsid w:val="005054C7"/>
@@ -13452,9 +13618,9 @@
       <w:u w:val="single"/>
     </w:rPr>
   </w:style>
-  <w:style w:type="character" w:styleId="UnresolvedMention">
+  <w:style w:type="character" w:styleId="af0">
     <w:name w:val="Unresolved Mention"/>
-    <w:basedOn w:val="DefaultParagraphFont"/>
+    <w:basedOn w:val="a0"/>
     <w:uiPriority w:val="99"/>
     <w:semiHidden/>
     <w:unhideWhenUsed/>
@@ -13466,7 +13632,7 @@
   </w:style>
   <w:style w:type="paragraph" w:customStyle="1" w:styleId="code-line">
     <w:name w:val="code-line"/>
-    <w:basedOn w:val="Normal"/>
+    <w:basedOn w:val="a"/>
     <w:rsid w:val="00705B4F"/>
     <w:pPr>
       <w:spacing w:before="100" w:beforeAutospacing="1" w:after="100" w:afterAutospacing="1" w:line="240" w:lineRule="auto"/>

</xml_diff>